<commit_message>
ajout cours semaine 7
</commit_message>
<xml_diff>
--- a/3BIN/BINV3050-1 Anglais 3/Facial recognition.docx
+++ b/3BIN/BINV3050-1 Anglais 3/Facial recognition.docx
@@ -172,23 +172,13 @@
                   <w:szCs w:val="28"/>
                 </w:rPr>
               </w:pPr>
-              <w:proofErr w:type="spellStart"/>
               <w:r>
                 <w:rPr>
                   <w:color w:val="4472C4" w:themeColor="accent1"/>
                   <w:sz w:val="28"/>
                   <w:szCs w:val="28"/>
                 </w:rPr>
-                <w:t>Written</w:t>
-              </w:r>
-              <w:proofErr w:type="spellEnd"/>
-              <w:r>
-                <w:rPr>
-                  <w:color w:val="4472C4" w:themeColor="accent1"/>
-                  <w:sz w:val="28"/>
-                  <w:szCs w:val="28"/>
-                </w:rPr>
-                <w:t>-Work</w:t>
+                <w:t>Written-Work</w:t>
               </w:r>
             </w:p>
           </w:sdtContent>
@@ -738,34 +728,542 @@
           <w:lang w:val="en-US"/>
         </w:rPr>
       </w:pPr>
+    </w:p>
+    <w:p>
+      <w:pPr>
+        <w:rPr>
+          <w:lang w:val="en-US"/>
+        </w:rPr>
+      </w:pPr>
+      <w:r>
+        <w:rPr>
+          <w:lang w:val="en-US"/>
+        </w:rPr>
+        <w:t xml:space="preserve">The reason that I choose facial recognition it’s because we are living in a strange world since the pandemic and I wanted to know what the impact of the mask on facial recognition was. Facial </w:t>
+      </w:r>
+      <w:r>
+        <w:rPr>
+          <w:lang w:val="en-US"/>
+        </w:rPr>
+        <w:lastRenderedPageBreak/>
+        <w:t xml:space="preserve">recognition is growing so fast we can use it on a recent smartphone to make a bank transaction or other things. </w:t>
+      </w:r>
+      <w:r>
+        <w:rPr>
+          <w:lang w:val="en-US"/>
+        </w:rPr>
+        <w:t xml:space="preserve"> </w:t>
+      </w:r>
+    </w:p>
+    <w:p>
+      <w:pPr>
+        <w:rPr>
+          <w:lang w:val="en-US"/>
+        </w:rPr>
+      </w:pPr>
+    </w:p>
+    <w:p>
+      <w:pPr>
+        <w:pStyle w:val="Titre1"/>
+        <w:rPr>
+          <w:lang w:val="en-US"/>
+        </w:rPr>
+      </w:pPr>
+      <w:r>
+        <w:rPr>
+          <w:lang w:val="en-US"/>
+        </w:rPr>
+        <w:t>Monitoring</w:t>
+      </w:r>
+    </w:p>
+    <w:p>
+      <w:pPr>
+        <w:rPr>
+          <w:lang w:val="en-US"/>
+        </w:rPr>
+      </w:pPr>
+    </w:p>
+    <w:p>
+      <w:pPr>
+        <w:rPr>
+          <w:lang w:val="en-US"/>
+        </w:rPr>
+      </w:pPr>
+      <w:r>
+        <w:rPr>
+          <w:lang w:val="en-US"/>
+        </w:rPr>
+        <w:t xml:space="preserve">During the summer, there were a lot of </w:t>
+      </w:r>
+      <w:r>
+        <w:rPr>
+          <w:lang w:val="en-US"/>
+        </w:rPr>
+        <w:t>manifestations</w:t>
+      </w:r>
+      <w:r>
+        <w:rPr>
+          <w:lang w:val="en-US"/>
+        </w:rPr>
+        <w:t xml:space="preserve"> about racial injustice</w:t>
+      </w:r>
+      <w:r>
+        <w:rPr>
+          <w:lang w:val="en-US"/>
+        </w:rPr>
+        <w:t xml:space="preserve"> in Unite</w:t>
+      </w:r>
+      <w:r>
+        <w:rPr>
+          <w:lang w:val="en-US"/>
+        </w:rPr>
+        <w:t>d</w:t>
+      </w:r>
+      <w:r>
+        <w:rPr>
+          <w:lang w:val="en-US"/>
+        </w:rPr>
+        <w:t xml:space="preserve"> States</w:t>
+      </w:r>
+      <w:r>
+        <w:rPr>
+          <w:lang w:val="en-US"/>
+        </w:rPr>
+        <w:t xml:space="preserve"> mainly</w:t>
+      </w:r>
+      <w:r>
+        <w:rPr>
+          <w:lang w:val="en-US"/>
+        </w:rPr>
+        <w:t>.</w:t>
+      </w:r>
+      <w:r>
+        <w:rPr>
+          <w:lang w:val="en-US"/>
+        </w:rPr>
+        <w:t xml:space="preserve"> The </w:t>
+      </w:r>
+      <w:r>
+        <w:rPr>
+          <w:lang w:val="en-US"/>
+        </w:rPr>
+        <w:t>Facial recognition was abused widely in the search for</w:t>
+      </w:r>
+      <w:r>
+        <w:rPr>
+          <w:lang w:val="en-US"/>
+        </w:rPr>
+        <w:t xml:space="preserve"> protestors</w:t>
+      </w:r>
+      <w:r>
+        <w:rPr>
+          <w:lang w:val="en-US"/>
+        </w:rPr>
+        <w:t>.</w:t>
+      </w:r>
+    </w:p>
+    <w:p>
+      <w:pPr>
+        <w:rPr>
+          <w:lang w:val="en-US"/>
+        </w:rPr>
+      </w:pPr>
+      <w:r>
+        <w:rPr>
+          <w:lang w:val="en-US"/>
+        </w:rPr>
+        <w:t xml:space="preserve">In New York, </w:t>
+      </w:r>
+      <w:r>
+        <w:rPr>
+          <w:lang w:val="en-US"/>
+        </w:rPr>
+        <w:t xml:space="preserve">The </w:t>
+      </w:r>
+      <w:r>
+        <w:rPr>
+          <w:lang w:val="en-US"/>
+        </w:rPr>
+        <w:t>police department</w:t>
+      </w:r>
+      <w:r>
+        <w:rPr>
+          <w:lang w:val="en-US"/>
+        </w:rPr>
+        <w:t xml:space="preserve"> used the facial recognition to find an activist of Black Lives Matter movement who was </w:t>
+      </w:r>
+      <w:r>
+        <w:rPr>
+          <w:lang w:val="en-US"/>
+        </w:rPr>
+        <w:t>charged with assaulting an officer</w:t>
+      </w:r>
+      <w:r>
+        <w:rPr>
+          <w:lang w:val="en-US"/>
+        </w:rPr>
+        <w:t>.</w:t>
+      </w:r>
+    </w:p>
+    <w:p>
+      <w:pPr>
+        <w:rPr>
+          <w:lang w:val="en-US"/>
+        </w:rPr>
+      </w:pPr>
+      <w:r>
+        <w:rPr>
+          <w:lang w:val="en-US"/>
+        </w:rPr>
+        <w:t xml:space="preserve">Many officers were sent </w:t>
+      </w:r>
+      <w:r>
+        <w:rPr>
+          <w:lang w:val="en-US"/>
+        </w:rPr>
+        <w:t>to the home of the activist without a search warrant, which provoked movement in the streets.</w:t>
+      </w:r>
+      <w:r>
+        <w:rPr>
+          <w:lang w:val="en-US"/>
+        </w:rPr>
+        <w:t xml:space="preserve"> After that NYPD </w:t>
+      </w:r>
+      <w:r>
+        <w:rPr>
+          <w:lang w:val="en-US"/>
+        </w:rPr>
+        <w:t>was</w:t>
+      </w:r>
+      <w:r>
+        <w:rPr>
+          <w:lang w:val="en-US"/>
+        </w:rPr>
+        <w:t xml:space="preserve"> </w:t>
+      </w:r>
+      <w:r>
+        <w:rPr>
+          <w:lang w:val="en-US"/>
+        </w:rPr>
+        <w:t>critici</w:t>
+      </w:r>
+      <w:r>
+        <w:rPr>
+          <w:lang w:val="en-US"/>
+        </w:rPr>
+        <w:t>zed</w:t>
+      </w:r>
+      <w:r>
+        <w:rPr>
+          <w:lang w:val="en-US"/>
+        </w:rPr>
+        <w:t xml:space="preserve"> for </w:t>
+      </w:r>
+      <w:r>
+        <w:rPr>
+          <w:lang w:val="en-US"/>
+        </w:rPr>
+        <w:t xml:space="preserve">using facial recognition to </w:t>
+      </w:r>
+      <w:r>
+        <w:rPr>
+          <w:lang w:val="en-US"/>
+        </w:rPr>
+        <w:t>find</w:t>
+      </w:r>
+      <w:r>
+        <w:rPr>
+          <w:lang w:val="en-US"/>
+        </w:rPr>
+        <w:t xml:space="preserve"> the activist</w:t>
+      </w:r>
+      <w:r>
+        <w:rPr>
+          <w:lang w:val="en-US"/>
+        </w:rPr>
+        <w:t xml:space="preserve"> because </w:t>
+      </w:r>
+      <w:r>
+        <w:rPr>
+          <w:lang w:val="en-US"/>
+        </w:rPr>
+        <w:t>in a video, we can see an officer analyzing a document marked “Facial Identification Section Informational Lead Report” with a picture from the activist’s Instagram. But the police department confirmed to a local newspaper, that it was only using facial recognition for investigative purposes by comparing an image from a surveillance video with a set of legally possessed images.</w:t>
+      </w:r>
+      <w:r>
+        <w:rPr>
+          <w:lang w:val="en-US"/>
+        </w:rPr>
+        <w:t xml:space="preserve"> But since 2011, the police department use the software from Clearview AI to identify suspects in investigations. </w:t>
+      </w:r>
+    </w:p>
+    <w:p>
+      <w:pPr>
+        <w:rPr>
+          <w:lang w:val="en-US"/>
+        </w:rPr>
+      </w:pPr>
+      <w:r>
+        <w:rPr>
+          <w:lang w:val="en-US"/>
+        </w:rPr>
+        <w:t>Clearview AI is a firm that specialized in facial recognition</w:t>
+      </w:r>
+      <w:r>
+        <w:rPr>
+          <w:lang w:val="en-US"/>
+        </w:rPr>
+        <w:t xml:space="preserve">, more than 2400 police department use Clearview AI software. </w:t>
+      </w:r>
+      <w:r>
+        <w:rPr>
+          <w:lang w:val="en-US"/>
+        </w:rPr>
+        <w:t>This company is controversial because it collects data from social medias.</w:t>
+      </w:r>
+      <w:r>
+        <w:rPr>
+          <w:lang w:val="en-US"/>
+        </w:rPr>
+        <w:t xml:space="preserve"> </w:t>
+      </w:r>
+      <w:r>
+        <w:rPr>
+          <w:lang w:val="en-US"/>
+        </w:rPr>
+        <w:t xml:space="preserve">Even before the protests against police violence, the company was </w:t>
+      </w:r>
+      <w:r>
+        <w:rPr>
+          <w:lang w:val="en-US"/>
+        </w:rPr>
+        <w:t>criticized</w:t>
+      </w:r>
+      <w:r>
+        <w:rPr>
+          <w:lang w:val="en-US"/>
+        </w:rPr>
+        <w:t xml:space="preserve"> for not respecting the privacy of individuals.</w:t>
+      </w:r>
+      <w:r>
+        <w:rPr>
+          <w:lang w:val="en-US"/>
+        </w:rPr>
+        <w:t xml:space="preserve"> It’s for this reason that the police were also </w:t>
+      </w:r>
+      <w:r>
+        <w:rPr>
+          <w:lang w:val="en-US"/>
+        </w:rPr>
+        <w:t>criticized</w:t>
+      </w:r>
+      <w:r>
+        <w:rPr>
+          <w:lang w:val="en-US"/>
+        </w:rPr>
+        <w:t xml:space="preserve"> to use a software from a company which not respecting the privacy.  </w:t>
+      </w:r>
+    </w:p>
+    <w:p>
+      <w:pPr>
+        <w:rPr>
+          <w:lang w:val="en-US"/>
+        </w:rPr>
+      </w:pPr>
+      <w:r>
+        <w:rPr>
+          <w:lang w:val="en-US"/>
+        </w:rPr>
+        <w:t xml:space="preserve">After that all </w:t>
+      </w:r>
+      <w:r>
+        <w:rPr>
+          <w:lang w:val="en-US"/>
+        </w:rPr>
+        <w:t>these criticisms</w:t>
+      </w:r>
+      <w:r>
+        <w:rPr>
+          <w:lang w:val="en-US"/>
+        </w:rPr>
+        <w:t>, t</w:t>
+      </w:r>
+      <w:r>
+        <w:rPr>
+          <w:lang w:val="en-US"/>
+        </w:rPr>
+        <w:t xml:space="preserve">he mayor of New York said that they had to be careful with the use of facial recognition and that they </w:t>
+      </w:r>
+      <w:r>
+        <w:rPr>
+          <w:lang w:val="en-US"/>
+        </w:rPr>
+        <w:t>were going to review the standards of use</w:t>
+      </w:r>
+      <w:r>
+        <w:rPr>
+          <w:lang w:val="en-US"/>
+        </w:rPr>
+        <w:t>.</w:t>
+      </w:r>
+    </w:p>
+    <w:p>
+      <w:pPr>
+        <w:rPr>
+          <w:lang w:val="en-US"/>
+        </w:rPr>
+      </w:pPr>
+      <w:r>
+        <w:rPr>
+          <w:lang w:val="en-US"/>
+        </w:rPr>
+        <w:t xml:space="preserve">Due to this recent event, The Senator of Manhattan State Brad Hoylman </w:t>
+      </w:r>
+      <w:r>
+        <w:rPr>
+          <w:lang w:val="en-US"/>
+        </w:rPr>
+        <w:t xml:space="preserve">even </w:t>
+      </w:r>
+      <w:r>
+        <w:rPr>
+          <w:lang w:val="en-US"/>
+        </w:rPr>
+        <w:t>wants to ban the use of facial recognition by the NYPD.</w:t>
+      </w:r>
+    </w:p>
+    <w:p>
+      <w:pPr>
+        <w:rPr>
+          <w:lang w:val="en-US"/>
+        </w:rPr>
+      </w:pPr>
+      <w:r>
+        <w:rPr>
+          <w:lang w:val="en-US"/>
+        </w:rPr>
+        <w:t xml:space="preserve">In addition to the case in New York, the </w:t>
+      </w:r>
+      <w:r>
+        <w:rPr>
+          <w:lang w:val="en-US"/>
+        </w:rPr>
+        <w:t>Miami police used the Clearview’s software to identify protestors. Due to the investigation against a young woman who threw two rock</w:t>
+      </w:r>
+      <w:r>
+        <w:rPr>
+          <w:lang w:val="en-US"/>
+        </w:rPr>
+        <w:t>s at an officer during the protests</w:t>
+      </w:r>
+      <w:r>
+        <w:rPr>
+          <w:lang w:val="en-US"/>
+        </w:rPr>
+        <w:t>, the police department of Miami had to clarify the use of facial recognition</w:t>
+      </w:r>
+      <w:r>
+        <w:rPr>
+          <w:lang w:val="en-US"/>
+        </w:rPr>
+        <w:t xml:space="preserve"> saying that it is not used against peaceful protesters but against violent protesters who commit crimes.</w:t>
+      </w:r>
+    </w:p>
+    <w:p>
+      <w:r>
+        <w:t>(est ce que je dois rajouter que les gens ont critique fortmene</w:t>
+      </w:r>
+      <w:r>
+        <w:t xml:space="preserve">nt l’utilisation de la reconnaissance car il pensait que les manifestants arreter était des manifestsants pacifique ? </w:t>
+      </w:r>
+      <w:r>
+        <w:t>Ce n’est pas écrit dans l’article mais c’est une déduction qui est forte.</w:t>
+      </w:r>
+      <w:r>
+        <w:t>)</w:t>
+      </w:r>
+    </w:p>
+    <w:p>
+      <w:pPr>
+        <w:rPr>
+          <w:lang w:val="en-US"/>
+        </w:rPr>
+      </w:pPr>
+      <w:r>
+        <w:rPr>
+          <w:lang w:val="en-US"/>
+        </w:rPr>
+        <w:t xml:space="preserve">In the United-states, facial recognition is used by at least 25% of police agencies. 8,000 is the number of times that the police </w:t>
+      </w:r>
+      <w:r>
+        <w:rPr>
+          <w:lang w:val="en-US"/>
+        </w:rPr>
+        <w:t>of New York have used the facial recognition in 2019.</w:t>
+      </w:r>
+    </w:p>
+    <w:p>
+      <w:pPr>
+        <w:rPr>
+          <w:lang w:val="en-US"/>
+        </w:rPr>
+      </w:pPr>
+      <w:r>
+        <w:rPr>
+          <w:lang w:val="en-US"/>
+        </w:rPr>
+        <w:t xml:space="preserve">Beside mass monitoring, facial recognition </w:t>
+      </w:r>
+      <w:r>
+        <w:rPr>
+          <w:lang w:val="en-US"/>
+        </w:rPr>
+        <w:t xml:space="preserve">at another negative point: it’s not 100% reliable. There is a real risk to have a false positive. </w:t>
+      </w:r>
+      <w:r>
+        <w:rPr>
+          <w:lang w:val="en-US"/>
+        </w:rPr>
+        <w:t xml:space="preserve">One of the recent victims of facial recognition is Robert William who has been wrongfully accused by an algorithm for a crime he did not commit. Because </w:t>
+      </w:r>
+      <w:r>
+        <w:rPr>
+          <w:lang w:val="en-US"/>
+        </w:rPr>
+        <w:t xml:space="preserve">the algorithm is less accurate for people of colors </w:t>
+      </w:r>
+      <w:r>
+        <w:rPr>
+          <w:lang w:val="en-US"/>
+        </w:rPr>
+        <w:t>due to a low diversity of images in the database</w:t>
+      </w:r>
+      <w:r>
+        <w:rPr>
+          <w:lang w:val="en-US"/>
+        </w:rPr>
+        <w:t>.</w:t>
+      </w:r>
+    </w:p>
+    <w:p>
+      <w:pPr>
+        <w:rPr>
+          <w:lang w:val="en-US"/>
+        </w:rPr>
+      </w:pPr>
+      <w:r>
+        <w:rPr>
+          <w:lang w:val="en-US"/>
+        </w:rPr>
+        <w:t>IBM, Amazon, and Microsoft have all committed to not sell facial recognition to law enforcement at least temporarily</w:t>
+      </w:r>
+      <w:r>
+        <w:rPr>
+          <w:lang w:val="en-US"/>
+        </w:rPr>
+        <w:t xml:space="preserve"> to support the Black Lives Matter movement against racial injustice.</w:t>
+      </w:r>
       <w:bookmarkStart w:id="0" w:name="_GoBack"/>
       <w:bookmarkEnd w:id="0"/>
-    </w:p>
-    <w:p>
-      <w:pPr>
-        <w:rPr>
-          <w:lang w:val="en-US"/>
-        </w:rPr>
-      </w:pPr>
-      <w:r>
-        <w:rPr>
-          <w:lang w:val="en-US"/>
-        </w:rPr>
-        <w:t xml:space="preserve">The reason that I choose facial recognition it’s because we are living in a strange world since the pandemic and I wanted to know what the impact of the mask on facial recognition was. Facial </w:t>
-      </w:r>
-      <w:r>
-        <w:rPr>
-          <w:lang w:val="en-US"/>
-        </w:rPr>
-        <w:lastRenderedPageBreak/>
-        <w:t xml:space="preserve">recognition is growing so fast we can use it on a recent smartphone to make a bank transaction or other things. </w:t>
-      </w:r>
-      <w:r>
-        <w:rPr>
-          <w:lang w:val="en-US"/>
-        </w:rPr>
-        <w:t xml:space="preserve"> </w:t>
-      </w:r>
     </w:p>
     <w:sectPr>
       <w:pgSz w:w="11906" w:h="16838"/>
@@ -1395,6 +1893,9 @@
     <w:rsidRoot w:val="00E24470"/>
     <w:rsid w:val="00426577"/>
     <w:rsid w:val="006312A9"/>
+    <w:rsid w:val="006E3556"/>
+    <w:rsid w:val="008E255E"/>
+    <w:rsid w:val="00A73611"/>
     <w:rsid w:val="00BC509C"/>
     <w:rsid w:val="00E24470"/>
     <w:rsid w:val="00F67E25"/>

</xml_diff>